<commit_message>
include a new BaseViewModel
</commit_message>
<xml_diff>
--- a/Liquid/ReadMe.docx
+++ b/Liquid/ReadMe.docx
@@ -12,7 +12,13 @@
       </w:r>
       <w:proofErr w:type="spellEnd"/>
       <w:r>
-        <w:t xml:space="preserve"> are used for different level of data control:</w:t>
+        <w:t xml:space="preserve"> are used for different level of data </w:t>
+      </w:r>
+      <w:r>
+        <w:t>flow manipulation</w:t>
+      </w:r>
+      <w:r>
+        <w:t>:</w:t>
       </w:r>
     </w:p>
     <w:p>
@@ -86,70 +92,76 @@
       </w:r>
       <w:proofErr w:type="spellEnd"/>
       <w:r>
-        <w:t xml:space="preserve">. It exposes its properties binding to the </w:t>
-      </w:r>
-      <w:proofErr w:type="spellStart"/>
+        <w:t>. I</w:t>
+      </w:r>
+      <w:r>
+        <w:t>ts exposed properties are bound</w:t>
+      </w:r>
+      <w:r>
+        <w:t xml:space="preserve"> to the </w:t>
+      </w:r>
+      <w:proofErr w:type="spellStart"/>
+      <w:r>
+        <w:t>ComboBox</w:t>
+      </w:r>
+      <w:proofErr w:type="spellEnd"/>
+      <w:r>
+        <w:t xml:space="preserve"> of </w:t>
+      </w:r>
+      <w:proofErr w:type="spellStart"/>
+      <w:r>
+        <w:t>PricingSpec</w:t>
+      </w:r>
+      <w:proofErr w:type="spellEnd"/>
+      <w:r>
+        <w:t xml:space="preserve"> and the </w:t>
+      </w:r>
+      <w:proofErr w:type="spellStart"/>
+      <w:r>
+        <w:t>Lable</w:t>
+      </w:r>
+      <w:proofErr w:type="spellEnd"/>
+      <w:r>
+        <w:t xml:space="preserve"> of </w:t>
+      </w:r>
+      <w:proofErr w:type="spellStart"/>
+      <w:r>
+        <w:t>TimeStamp</w:t>
+      </w:r>
+      <w:proofErr w:type="spellEnd"/>
+      <w:r>
+        <w:t xml:space="preserve">. Specially, whenever the model of </w:t>
+      </w:r>
+      <w:proofErr w:type="spellStart"/>
+      <w:r>
+        <w:t>FinancialData</w:t>
+      </w:r>
+      <w:proofErr w:type="spellEnd"/>
+      <w:r>
+        <w:t xml:space="preserve"> is updated/set, ch</w:t>
+      </w:r>
+      <w:r>
+        <w:t>ange is notified to its properties</w:t>
+      </w:r>
+      <w:r>
+        <w:t xml:space="preserve"> via </w:t>
+      </w:r>
       <w:proofErr w:type="gramStart"/>
       <w:r>
-        <w:t>PricingSpec</w:t>
-      </w:r>
-      <w:proofErr w:type="spellEnd"/>
-      <w:r>
-        <w:t xml:space="preserve">  </w:t>
-      </w:r>
-      <w:proofErr w:type="spellStart"/>
-      <w:r>
-        <w:t>ComboBox</w:t>
-      </w:r>
-      <w:proofErr w:type="spellEnd"/>
+        <w:t>Notify</w:t>
+      </w:r>
+      <w:r>
+        <w:t>(</w:t>
+      </w:r>
       <w:proofErr w:type="gramEnd"/>
       <w:r>
-        <w:t xml:space="preserve"> and the </w:t>
-      </w:r>
-      <w:proofErr w:type="spellStart"/>
-      <w:r>
-        <w:t>TimeStamp</w:t>
-      </w:r>
-      <w:proofErr w:type="spellEnd"/>
-      <w:r>
-        <w:t xml:space="preserve"> </w:t>
-      </w:r>
-      <w:proofErr w:type="spellStart"/>
-      <w:r>
-        <w:t>Lable</w:t>
-      </w:r>
-      <w:proofErr w:type="spellEnd"/>
-      <w:r>
-        <w:t xml:space="preserve">. Specially, whenever the model of </w:t>
-      </w:r>
-      <w:proofErr w:type="spellStart"/>
-      <w:r>
-        <w:t>FinancialData</w:t>
-      </w:r>
-      <w:proofErr w:type="spellEnd"/>
-      <w:r>
-        <w:t xml:space="preserve"> is updated/set, change is notified to its property </w:t>
-      </w:r>
-      <w:proofErr w:type="spellStart"/>
-      <w:r>
-        <w:t>PricingSpecRows</w:t>
-      </w:r>
-      <w:proofErr w:type="spellEnd"/>
-      <w:r>
-        <w:t xml:space="preserve"> via </w:t>
-      </w:r>
-      <w:proofErr w:type="spellStart"/>
-      <w:proofErr w:type="gramStart"/>
-      <w:r>
-        <w:t>UpdatePriceSpecRows</w:t>
-      </w:r>
-      <w:proofErr w:type="spellEnd"/>
-      <w:r>
-        <w:t>(</w:t>
-      </w:r>
-      <w:proofErr w:type="gramEnd"/>
-      <w:r>
-        <w:t>)(Observer Pattern).</w:t>
+        <w:t>)(</w:t>
+      </w:r>
+      <w:r>
+        <w:t xml:space="preserve">resembling </w:t>
+      </w:r>
+      <w:r>
+        <w:t>Observer Pattern).</w:t>
       </w:r>
     </w:p>
     <w:p>
@@ -172,7 +184,13 @@
       </w:r>
       <w:proofErr w:type="spellEnd"/>
       <w:r>
-        <w:t xml:space="preserve"> – all properties updated via setting the Model property. </w:t>
+        <w:t xml:space="preserve"> – all properties updated via setting </w:t>
+      </w:r>
+      <w:r>
+        <w:t>its</w:t>
+      </w:r>
+      <w:r>
+        <w:t xml:space="preserve"> Model property. </w:t>
       </w:r>
       <w:proofErr w:type="spellStart"/>
       <w:r>
@@ -233,8 +251,6 @@
     </w:p>
     <w:p/>
     <w:p>
-      <w:bookmarkStart w:id="0" w:name="_GoBack"/>
-      <w:bookmarkEnd w:id="0"/>
       <w:r>
         <w:t xml:space="preserve">For formatting and styling data inside the </w:t>
       </w:r>
@@ -301,7 +317,7 @@
         <w:t>A</w:t>
       </w:r>
       <w:r>
-        <w:t>dvantageous</w:t>
+        <w:t>dvantage</w:t>
       </w:r>
       <w:r>
         <w:t xml:space="preserve"> over wrapping the logic </w:t>
@@ -333,7 +349,10 @@
         </w:numPr>
       </w:pPr>
       <w:r>
-        <w:t xml:space="preserve">Advantageous over using Style with </w:t>
+        <w:t>Advantage</w:t>
+      </w:r>
+      <w:r>
+        <w:t xml:space="preserve"> over using Style with </w:t>
       </w:r>
       <w:proofErr w:type="spellStart"/>
       <w:r>
@@ -366,22 +385,34 @@
         <w:t xml:space="preserve"> (potentially)</w:t>
       </w:r>
       <w:r>
-        <w:t>. And it has more flexible usage provided with parameter</w:t>
-      </w:r>
-      <w:r>
-        <w:t>s</w:t>
-      </w:r>
-      <w:r>
-        <w:t xml:space="preserve">, i.e. </w:t>
-      </w:r>
-      <w:r>
-        <w:t>a negative</w:t>
-      </w:r>
-      <w:r>
-        <w:t xml:space="preserve"> converter can be used </w:t>
+        <w:t>. And it has more flexible usage</w:t>
+      </w:r>
+      <w:r>
+        <w:t xml:space="preserve"> if</w:t>
+      </w:r>
+      <w:r>
+        <w:t xml:space="preserve"> </w:t>
+      </w:r>
+      <w:r>
+        <w:t>parameters</w:t>
+      </w:r>
+      <w:r>
+        <w:t xml:space="preserve"> </w:t>
+      </w:r>
+      <w:r>
+        <w:t xml:space="preserve">provided, i.e. </w:t>
+      </w:r>
+      <w:r>
+        <w:t>the converter</w:t>
+      </w:r>
+      <w:r>
+        <w:t xml:space="preserve"> can be used </w:t>
       </w:r>
       <w:r>
         <w:t xml:space="preserve">to convert </w:t>
+      </w:r>
+      <w:r>
+        <w:t xml:space="preserve">in </w:t>
       </w:r>
       <w:r>
         <w:t>many different ways</w:t>
@@ -394,6 +425,8 @@
       <w:pPr>
         <w:pStyle w:val="ListParagraph"/>
       </w:pPr>
+      <w:bookmarkStart w:id="0" w:name="_GoBack"/>
+      <w:bookmarkEnd w:id="0"/>
     </w:p>
     <w:p>
       <w:pPr>

</xml_diff>